<commit_message>
Version 0.10-0 : complète
</commit_message>
<xml_diff>
--- a/Documentations/Orasys - FR - Guide Opérateur - SecretManager v0.9-x - v1.0-0.docx
+++ b/Documentations/Orasys - FR - Guide Opérateur - SecretManager v0.9-x - v1.0-0.docx
@@ -142,6 +142,8 @@
               </w:rPr>
               <w:t xml:space="preserve"> </w:t>
             </w:r>
+            <w:bookmarkStart w:id="0" w:name="_GoBack"/>
+            <w:bookmarkEnd w:id="0"/>
             <w:r>
               <w:rPr>
                 <w:smallCaps/>
@@ -610,11 +612,11 @@
             <w:pPr>
               <w:pStyle w:val="Textetableau"/>
             </w:pPr>
-            <w:bookmarkStart w:id="0" w:name="DR01"/>
+            <w:bookmarkStart w:id="1" w:name="DR01"/>
             <w:r>
               <w:t>DR01</w:t>
             </w:r>
-            <w:bookmarkEnd w:id="0"/>
+            <w:bookmarkEnd w:id="1"/>
           </w:p>
         </w:tc>
         <w:tc>
@@ -727,6 +729,7 @@
         <w:pStyle w:val="Titreparagraphe"/>
       </w:pPr>
       <w:r>
+        <w:lastRenderedPageBreak/>
         <w:t>TABLE DES MATIERES</w:t>
       </w:r>
     </w:p>
@@ -761,8 +764,6 @@
       <w:r>
         <w:fldChar w:fldCharType="separate"/>
       </w:r>
-      <w:bookmarkStart w:id="1" w:name="_GoBack"/>
-      <w:bookmarkEnd w:id="1"/>
       <w:r>
         <w:rPr>
           <w:noProof/>
@@ -2310,6 +2311,7 @@
       </w:pPr>
       <w:bookmarkStart w:id="2" w:name="_Toc267558183"/>
       <w:r>
+        <w:lastRenderedPageBreak/>
         <w:t>Mise en garde</w:t>
       </w:r>
       <w:bookmarkEnd w:id="2"/>
@@ -2563,6 +2565,7 @@
       </w:pPr>
       <w:bookmarkStart w:id="5" w:name="_Toc267558186"/>
       <w:r>
+        <w:lastRenderedPageBreak/>
         <w:t>Première connexion à l’outil « </w:t>
       </w:r>
       <w:r>
@@ -2916,6 +2919,7 @@
     </w:p>
     <w:p>
       <w:r>
+        <w:lastRenderedPageBreak/>
         <w:t>Un autre utilisateur pourrait avoir une vue différente sur ces données comme ci-dessous :</w:t>
       </w:r>
     </w:p>
@@ -3239,6 +3243,7 @@
     </w:p>
     <w:p>
       <w:r>
+        <w:lastRenderedPageBreak/>
         <w:t>Sur la droite de cette zone on trouve le</w:t>
       </w:r>
       <w:r>
@@ -3712,6 +3717,7 @@
     </w:p>
     <w:p>
       <w:r>
+        <w:lastRenderedPageBreak/>
         <w:t>Toutefois, l’outil ne permet à proprement parler de partager des « Secrets », il permet plutôt de partage</w:t>
       </w:r>
       <w:r>
@@ -3953,6 +3959,7 @@
     </w:p>
     <w:p>
       <w:r>
+        <w:lastRenderedPageBreak/>
         <w:t xml:space="preserve">Cet écran donne, en un coup d’œil, une vision globale des objets </w:t>
       </w:r>
       <w:r>
@@ -4291,6 +4298,7 @@
     </w:p>
     <w:p>
       <w:r>
+        <w:lastRenderedPageBreak/>
         <w:t xml:space="preserve">Cependant, si une clé Mère est </w:t>
       </w:r>
       <w:proofErr w:type="gramStart"/>
@@ -4849,7 +4857,11 @@
         <w:t> »</w:t>
       </w:r>
       <w:r>
-        <w:t>, car il faut être Administrateur du serveur hébergeant le « </w:t>
+        <w:t xml:space="preserve">, car il faut être Administrateur du serveur hébergeant le </w:t>
+      </w:r>
+      <w:r>
+        <w:lastRenderedPageBreak/>
+        <w:t>« </w:t>
       </w:r>
       <w:r>
         <w:rPr>
@@ -5185,6 +5197,7 @@
       </w:pPr>
       <w:bookmarkStart w:id="24" w:name="_Toc267558205"/>
       <w:r>
+        <w:lastRenderedPageBreak/>
         <w:t>Zone « Gestion des sauvegardes »</w:t>
       </w:r>
       <w:bookmarkEnd w:id="24"/>
@@ -5662,7 +5675,14 @@
               <w:rPr>
                 <w:rFonts w:ascii="Courier New" w:hAnsi="Courier New" w:cs="Courier New"/>
               </w:rPr>
-              <w:t>Restauration de toutes les données</w:t>
+              <w:t xml:space="preserve">Restauration de toutes les </w:t>
+            </w:r>
+            <w:r>
+              <w:rPr>
+                <w:rFonts w:ascii="Courier New" w:hAnsi="Courier New" w:cs="Courier New"/>
+              </w:rPr>
+              <w:lastRenderedPageBreak/>
+              <w:t>données</w:t>
             </w:r>
             <w:r>
               <w:t> ». Toutes les Données  contenus dans le fichier de sauvegarde sélectionné seront insérées dans la base de données de « </w:t>
@@ -5705,6 +5725,7 @@
         <w:rPr>
           <w:b/>
         </w:rPr>
+        <w:lastRenderedPageBreak/>
         <w:t>Attention </w:t>
       </w:r>
       <w:r>
@@ -5748,6 +5769,7 @@
         <w:rPr>
           <w:b/>
         </w:rPr>
+        <w:lastRenderedPageBreak/>
         <w:t>Première étape d’une restauration :</w:t>
       </w:r>
     </w:p>
@@ -6179,7 +6201,7 @@
         <w:b/>
         <w:noProof/>
       </w:rPr>
-      <w:t>3</w:t>
+      <w:t>15</w:t>
     </w:r>
     <w:r>
       <w:rPr>
@@ -6428,11 +6450,21 @@
             </w:tabs>
             <w:ind w:left="0"/>
           </w:pPr>
-          <w:fldSimple w:instr=" TITLE  \* MERGEFORMAT ">
-            <w:r>
-              <w:t>Guide Opérateur</w:t>
-            </w:r>
-          </w:fldSimple>
+          <w:r>
+            <w:fldChar w:fldCharType="begin"/>
+          </w:r>
+          <w:r>
+            <w:instrText xml:space="preserve"> TITLE  \* MERGEFORMAT </w:instrText>
+          </w:r>
+          <w:r>
+            <w:fldChar w:fldCharType="separate"/>
+          </w:r>
+          <w:r>
+            <w:t>Guide Opérateur</w:t>
+          </w:r>
+          <w:r>
+            <w:fldChar w:fldCharType="end"/>
+          </w:r>
         </w:p>
         <w:p>
           <w:pPr>
@@ -11846,7 +11878,7 @@
 </file>
 
 <file path=customXml/itemProps1.xml><?xml version="1.0" encoding="utf-8"?>
-<ds:datastoreItem xmlns:ds="http://schemas.openxmlformats.org/officeDocument/2006/customXml" ds:itemID="{55FB9E45-28BF-A54D-B2EB-7A7000BF4A36}">
+<ds:datastoreItem xmlns:ds="http://schemas.openxmlformats.org/officeDocument/2006/customXml" ds:itemID="{403B2871-2448-5E4D-8BBE-04C5EDC19EB8}">
   <ds:schemaRefs>
     <ds:schemaRef ds:uri="http://schemas.openxmlformats.org/officeDocument/2006/bibliography"/>
   </ds:schemaRefs>

</xml_diff>